<commit_message>
especificacao de requisitos 1.2 ok
</commit_message>
<xml_diff>
--- a/documentacao/documento-especificacao-requisitos/especificacao-de-requisitos-v1.2.docx
+++ b/documentacao/documento-especificacao-requisitos/especificacao-de-requisitos-v1.2.docx
@@ -153,12 +153,6 @@
         <w:gridCol w:w="2480"/>
       </w:tblGrid>
       <w:tr>
-        <w:tblPrEx>
-          <w:tblCellMar>
-            <w:top w:w="0" w:type="dxa"/>
-            <w:bottom w:w="0" w:type="dxa"/>
-          </w:tblCellMar>
-        </w:tblPrEx>
         <w:trPr>
           <w:trHeight w:val="280"/>
         </w:trPr>
@@ -264,12 +258,6 @@
         </w:tc>
       </w:tr>
       <w:tr>
-        <w:tblPrEx>
-          <w:tblCellMar>
-            <w:top w:w="0" w:type="dxa"/>
-            <w:bottom w:w="0" w:type="dxa"/>
-          </w:tblCellMar>
-        </w:tblPrEx>
         <w:tc>
           <w:tcPr>
             <w:tcW w:w="1550" w:type="dxa"/>
@@ -368,12 +356,6 @@
         </w:tc>
       </w:tr>
       <w:tr>
-        <w:tblPrEx>
-          <w:tblCellMar>
-            <w:top w:w="0" w:type="dxa"/>
-            <w:bottom w:w="0" w:type="dxa"/>
-          </w:tblCellMar>
-        </w:tblPrEx>
         <w:tc>
           <w:tcPr>
             <w:tcW w:w="1550" w:type="dxa"/>
@@ -484,12 +466,6 @@
         </w:tc>
       </w:tr>
       <w:tr>
-        <w:tblPrEx>
-          <w:tblCellMar>
-            <w:top w:w="0" w:type="dxa"/>
-            <w:bottom w:w="0" w:type="dxa"/>
-          </w:tblCellMar>
-        </w:tblPrEx>
         <w:tc>
           <w:tcPr>
             <w:tcW w:w="1550" w:type="dxa"/>
@@ -648,7 +624,15 @@
       </w:r>
       <w:proofErr w:type="spellEnd"/>
       <w:r>
-        <w:t xml:space="preserve"> e apoiar a realização de suas atividades e principalmente que faça o controle e gestão dos recursos humanos e loja virtual. </w:t>
+        <w:t xml:space="preserve"> e apoiar a realização de suas atividades e principalmente que faça o controle e gestão dos recursos humanos e </w:t>
+      </w:r>
+      <w:r>
+        <w:t>um módulo de premiação</w:t>
+      </w:r>
+      <w:bookmarkStart w:id="10" w:name="_GoBack"/>
+      <w:bookmarkEnd w:id="10"/>
+      <w:r>
+        <w:t xml:space="preserve">. </w:t>
       </w:r>
     </w:p>
     <w:p>
@@ -670,8 +654,8 @@
         </w:rPr>
         <w:t>REQUISITOS DO SISTEMA</w:t>
       </w:r>
-      <w:bookmarkStart w:id="10" w:name="h.8dr0zrbgiblr" w:colFirst="0" w:colLast="0"/>
-      <w:bookmarkEnd w:id="10"/>
+      <w:bookmarkStart w:id="11" w:name="h.8dr0zrbgiblr" w:colFirst="0" w:colLast="0"/>
+      <w:bookmarkEnd w:id="11"/>
     </w:p>
     <w:p>
       <w:pPr>
@@ -730,8 +714,8 @@
       <w:r>
         <w:t xml:space="preserve"> visualizará, além dos campos acima especificados, o endereço, os instrutores e os alunos, podendo ainda alterar ou excluir qualquer dado da instituição e adicionar novos instrutores e alunos.</w:t>
       </w:r>
-      <w:bookmarkStart w:id="11" w:name="h.ascauv4bqrcj" w:colFirst="0" w:colLast="0"/>
-      <w:bookmarkEnd w:id="11"/>
+      <w:bookmarkStart w:id="12" w:name="h.ascauv4bqrcj" w:colFirst="0" w:colLast="0"/>
+      <w:bookmarkEnd w:id="12"/>
     </w:p>
     <w:p>
       <w:pPr>
@@ -796,8 +780,8 @@
       <w:r>
         <w:t>, os dias em que o instrutor trabalha e os alunos deste, podendo ainda alterar ou excluir qualquer dado do instrutor e associar novos alunos a este.</w:t>
       </w:r>
-      <w:bookmarkStart w:id="12" w:name="h.sj7bgvh5jwz" w:colFirst="0" w:colLast="0"/>
-      <w:bookmarkEnd w:id="12"/>
+      <w:bookmarkStart w:id="13" w:name="h.sj7bgvh5jwz" w:colFirst="0" w:colLast="0"/>
+      <w:bookmarkEnd w:id="13"/>
     </w:p>
     <w:p>
       <w:pPr>
@@ -867,8 +851,8 @@
           <w:b/>
         </w:rPr>
       </w:pPr>
-      <w:bookmarkStart w:id="13" w:name="h.7dnosne38ono" w:colFirst="0" w:colLast="0"/>
-      <w:bookmarkEnd w:id="13"/>
+      <w:bookmarkStart w:id="14" w:name="h.7dnosne38ono" w:colFirst="0" w:colLast="0"/>
+      <w:bookmarkEnd w:id="14"/>
       <w:r>
         <w:rPr>
           <w:b/>
@@ -930,8 +914,8 @@
           <w:b/>
         </w:rPr>
       </w:pPr>
-      <w:bookmarkStart w:id="14" w:name="h.pmtqqsvpzt14" w:colFirst="0" w:colLast="0"/>
-      <w:bookmarkEnd w:id="14"/>
+      <w:bookmarkStart w:id="15" w:name="h.pmtqqsvpzt14" w:colFirst="0" w:colLast="0"/>
+      <w:bookmarkEnd w:id="15"/>
       <w:r>
         <w:rPr>
           <w:b/>
@@ -955,8 +939,8 @@
       <w:r>
         <w:t xml:space="preserve"> poderá incluir, excluir, alterar e consultar o saldo de moedas virtuais da empresa. Poderá ainda efetuar transações com a mesma, como transferir para instrutores ou alunos, e também consultar o histórico de transações dessa moeda.</w:t>
       </w:r>
-      <w:bookmarkStart w:id="15" w:name="h.dgmp3oghghw3" w:colFirst="0" w:colLast="0"/>
-      <w:bookmarkEnd w:id="15"/>
+      <w:bookmarkStart w:id="16" w:name="h.dgmp3oghghw3" w:colFirst="0" w:colLast="0"/>
+      <w:bookmarkEnd w:id="16"/>
     </w:p>
     <w:p>
       <w:pPr>
@@ -1002,8 +986,8 @@
           <w:b/>
         </w:rPr>
       </w:pPr>
-      <w:bookmarkStart w:id="16" w:name="h.5i6gswj4g447" w:colFirst="0" w:colLast="0"/>
-      <w:bookmarkEnd w:id="16"/>
+      <w:bookmarkStart w:id="17" w:name="h.5i6gswj4g447" w:colFirst="0" w:colLast="0"/>
+      <w:bookmarkEnd w:id="17"/>
       <w:r>
         <w:rPr>
           <w:b/>
@@ -1061,8 +1045,6 @@
         <w:lastRenderedPageBreak/>
         <w:t>O sistema irá permitir que qualquer usuário que possuir moedas virtuais possam consultar a movimentação da mesma.</w:t>
       </w:r>
-      <w:bookmarkStart w:id="17" w:name="_GoBack"/>
-      <w:bookmarkEnd w:id="17"/>
     </w:p>
     <w:sectPr>
       <w:pgSz w:w="11906" w:h="16838"/>

</xml_diff>

<commit_message>
efetuado correcores solicitadas na ultima orientacao
</commit_message>
<xml_diff>
--- a/documentacao/documento-especificacao-requisitos/especificacao-de-requisitos-v1.2.docx
+++ b/documentacao/documento-especificacao-requisitos/especificacao-de-requisitos-v1.2.docx
@@ -629,8 +629,6 @@
       <w:r>
         <w:t>um módulo de premiação</w:t>
       </w:r>
-      <w:bookmarkStart w:id="10" w:name="_GoBack"/>
-      <w:bookmarkEnd w:id="10"/>
       <w:r>
         <w:t xml:space="preserve">. </w:t>
       </w:r>
@@ -654,8 +652,8 @@
         </w:rPr>
         <w:t>REQUISITOS DO SISTEMA</w:t>
       </w:r>
-      <w:bookmarkStart w:id="11" w:name="h.8dr0zrbgiblr" w:colFirst="0" w:colLast="0"/>
-      <w:bookmarkEnd w:id="11"/>
+      <w:bookmarkStart w:id="10" w:name="h.8dr0zrbgiblr" w:colFirst="0" w:colLast="0"/>
+      <w:bookmarkEnd w:id="10"/>
     </w:p>
     <w:p>
       <w:pPr>
@@ -714,8 +712,8 @@
       <w:r>
         <w:t xml:space="preserve"> visualizará, além dos campos acima especificados, o endereço, os instrutores e os alunos, podendo ainda alterar ou excluir qualquer dado da instituição e adicionar novos instrutores e alunos.</w:t>
       </w:r>
-      <w:bookmarkStart w:id="12" w:name="h.ascauv4bqrcj" w:colFirst="0" w:colLast="0"/>
-      <w:bookmarkEnd w:id="12"/>
+      <w:bookmarkStart w:id="11" w:name="h.ascauv4bqrcj" w:colFirst="0" w:colLast="0"/>
+      <w:bookmarkEnd w:id="11"/>
     </w:p>
     <w:p>
       <w:pPr>
@@ -780,8 +778,8 @@
       <w:r>
         <w:t>, os dias em que o instrutor trabalha e os alunos deste, podendo ainda alterar ou excluir qualquer dado do instrutor e associar novos alunos a este.</w:t>
       </w:r>
-      <w:bookmarkStart w:id="13" w:name="h.sj7bgvh5jwz" w:colFirst="0" w:colLast="0"/>
-      <w:bookmarkEnd w:id="13"/>
+      <w:bookmarkStart w:id="12" w:name="h.sj7bgvh5jwz" w:colFirst="0" w:colLast="0"/>
+      <w:bookmarkEnd w:id="12"/>
     </w:p>
     <w:p>
       <w:pPr>
@@ -851,8 +849,8 @@
           <w:b/>
         </w:rPr>
       </w:pPr>
-      <w:bookmarkStart w:id="14" w:name="h.7dnosne38ono" w:colFirst="0" w:colLast="0"/>
-      <w:bookmarkEnd w:id="14"/>
+      <w:bookmarkStart w:id="13" w:name="h.7dnosne38ono" w:colFirst="0" w:colLast="0"/>
+      <w:bookmarkEnd w:id="13"/>
       <w:r>
         <w:rPr>
           <w:b/>
@@ -914,8 +912,8 @@
           <w:b/>
         </w:rPr>
       </w:pPr>
-      <w:bookmarkStart w:id="15" w:name="h.pmtqqsvpzt14" w:colFirst="0" w:colLast="0"/>
-      <w:bookmarkEnd w:id="15"/>
+      <w:bookmarkStart w:id="14" w:name="h.pmtqqsvpzt14" w:colFirst="0" w:colLast="0"/>
+      <w:bookmarkEnd w:id="14"/>
       <w:r>
         <w:rPr>
           <w:b/>
@@ -937,9 +935,14 @@
         <w:t>gestor</w:t>
       </w:r>
       <w:r>
-        <w:t xml:space="preserve"> poderá incluir, excluir, alterar e consultar o saldo de moedas virtuais da empresa. Poderá ainda efetuar transações com a mesma, como transferir para instrutores ou alunos, e também consultar o histórico de transações dessa moeda.</w:t>
-      </w:r>
-      <w:bookmarkStart w:id="16" w:name="h.dgmp3oghghw3" w:colFirst="0" w:colLast="0"/>
+        <w:t xml:space="preserve"> poderá incluir, alterar e consultar o saldo de moedas virtuais da empresa. </w:t>
+      </w:r>
+      <w:bookmarkStart w:id="15" w:name="h.dgmp3oghghw3" w:colFirst="0" w:colLast="0"/>
+      <w:bookmarkEnd w:id="15"/>
+      <w:r>
+        <w:t>A visualização destas será feita em um painel que disponibilizará tais informações através de tabela, onde será exibido a quantidade de moedas virtuais disponíveis.</w:t>
+      </w:r>
+      <w:bookmarkStart w:id="16" w:name="_GoBack"/>
       <w:bookmarkEnd w:id="16"/>
     </w:p>
     <w:p>
@@ -970,7 +973,13 @@
         <w:jc w:val="both"/>
       </w:pPr>
       <w:r>
-        <w:t>O sistema irá permitir ao instrutor a qualquer momento, transferir moedas virtuais para seus alunos até a quantia máxima que este dispuser.</w:t>
+        <w:t xml:space="preserve">O sistema irá permitir </w:t>
+      </w:r>
+      <w:r>
+        <w:t>ao gestor transferir moedas virtuais ao instrutor ou aluno, e a este,</w:t>
+      </w:r>
+      <w:r>
+        <w:t xml:space="preserve"> a qualquer momento, transferir moedas virtuais para seus alunos até a quantia máxima que dispuser.</w:t>
       </w:r>
     </w:p>
     <w:p>

</xml_diff>